<commit_message>
solved section a and section b, and also solved question 1 and question 2
</commit_message>
<xml_diff>
--- a/HW1/Image Processing.docx
+++ b/HW1/Image Processing.docx
@@ -431,6 +431,208 @@
           <w:bCs/>
         </w:rPr>
         <w:t>ower quantization minimized data transfer overheads for slower connections.</w:t>
+      </w:r>
+    </w:p>
+    <w:p>
+      <w:pPr>
+        <w:rPr>
+          <w:b/>
+          <w:bCs/>
+        </w:rPr>
+      </w:pPr>
+    </w:p>
+    <w:p>
+      <w:pPr>
+        <w:rPr>
+          <w:b/>
+          <w:bCs/>
+          <w:sz w:val="28"/>
+          <w:szCs w:val="28"/>
+        </w:rPr>
+      </w:pPr>
+      <w:r>
+        <w:rPr>
+          <w:b/>
+          <w:bCs/>
+          <w:sz w:val="28"/>
+          <w:szCs w:val="28"/>
+        </w:rPr>
+        <w:lastRenderedPageBreak/>
+        <w:t>Question 2:</w:t>
+      </w:r>
+    </w:p>
+    <w:p>
+      <w:pPr>
+        <w:rPr>
+          <w:b/>
+          <w:bCs/>
+          <w:sz w:val="28"/>
+          <w:szCs w:val="28"/>
+        </w:rPr>
+      </w:pPr>
+      <w:r>
+        <w:rPr>
+          <w:b/>
+          <w:bCs/>
+          <w:sz w:val="28"/>
+          <w:szCs w:val="28"/>
+        </w:rPr>
+        <w:t>Section a:</w:t>
+      </w:r>
+    </w:p>
+    <w:p>
+      <w:pPr>
+        <w:rPr>
+          <w:b/>
+          <w:bCs/>
+        </w:rPr>
+      </w:pPr>
+      <w:r>
+        <w:rPr>
+          <w:b/>
+          <w:bCs/>
+        </w:rPr>
+        <w:t>As we saw in the tutorial, the wave length is dependent on the frequency, and it is 1/f, where f is the frequency. Now in our case, we are given the function Sin(π</w:t>
+      </w:r>
+      <w:proofErr w:type="spellStart"/>
+      <w:r>
+        <w:rPr>
+          <w:b/>
+          <w:bCs/>
+        </w:rPr>
+        <w:t>kx</w:t>
+      </w:r>
+      <w:proofErr w:type="spellEnd"/>
+      <w:r>
+        <w:rPr>
+          <w:b/>
+          <w:bCs/>
+        </w:rPr>
+        <w:t xml:space="preserve">). Recall tutorial 1 where we saw the k is the value of the frequency of the wave, </w:t>
+      </w:r>
+      <w:r>
+        <w:rPr>
+          <w:b/>
+          <w:bCs/>
+        </w:rPr>
+        <w:t xml:space="preserve">therefore, in our case the frequency is k/2, and when we substitute in the equation we get: lambda = 1/ k /2  </w:t>
+      </w:r>
+      <w:r>
+        <w:rPr>
+          <w:b/>
+          <w:bCs/>
+        </w:rPr>
+        <w:sym w:font="Wingdings" w:char="F0E0"/>
+      </w:r>
+      <w:r>
+        <w:rPr>
+          <w:b/>
+          <w:bCs/>
+        </w:rPr>
+        <w:t xml:space="preserve"> lambda = 2/k.</w:t>
+      </w:r>
+    </w:p>
+    <w:p>
+      <w:pPr>
+        <w:rPr>
+          <w:b/>
+          <w:bCs/>
+        </w:rPr>
+      </w:pPr>
+    </w:p>
+    <w:p>
+      <w:pPr>
+        <w:rPr>
+          <w:b/>
+          <w:bCs/>
+          <w:sz w:val="28"/>
+          <w:szCs w:val="28"/>
+        </w:rPr>
+      </w:pPr>
+      <w:r>
+        <w:rPr>
+          <w:b/>
+          <w:bCs/>
+          <w:sz w:val="28"/>
+          <w:szCs w:val="28"/>
+        </w:rPr>
+        <w:t>Section b:</w:t>
+      </w:r>
+    </w:p>
+    <w:p>
+      <w:pPr>
+        <w:rPr>
+          <w:b/>
+          <w:bCs/>
+        </w:rPr>
+      </w:pPr>
+      <w:r>
+        <w:rPr>
+          <w:b/>
+          <w:bCs/>
+        </w:rPr>
+        <w:t xml:space="preserve">According to Nyquist, in order to reconstruct the image, the sampling frequency much be twice the frequency of the signal. We inferred from the last section that the sampling frequency is k/n (since lambda = 1/f = 2/k), and </w:t>
+      </w:r>
+      <w:proofErr w:type="gramStart"/>
+      <w:r>
+        <w:rPr>
+          <w:b/>
+          <w:bCs/>
+        </w:rPr>
+        <w:t>also</w:t>
+      </w:r>
+      <w:proofErr w:type="gramEnd"/>
+      <w:r>
+        <w:rPr>
+          <w:b/>
+          <w:bCs/>
+        </w:rPr>
+        <w:t xml:space="preserve"> we can infer from the image that there is an alternation between white and black bars and each bar has the width of A, therefore the sampling frequency is 1/2A.</w:t>
+      </w:r>
+    </w:p>
+    <w:p>
+      <w:pPr>
+        <w:rPr>
+          <w:b/>
+          <w:bCs/>
+        </w:rPr>
+      </w:pPr>
+      <w:r>
+        <w:rPr>
+          <w:b/>
+          <w:bCs/>
+        </w:rPr>
+        <w:t>As we mentioned before, we need the sampling frequency to be greater than twice the signal frequency, meaning that: 1/2A &gt;= k.</w:t>
+      </w:r>
+    </w:p>
+    <w:p>
+      <w:pPr>
+        <w:rPr>
+          <w:b/>
+          <w:bCs/>
+        </w:rPr>
+      </w:pPr>
+      <w:r>
+        <w:rPr>
+          <w:b/>
+          <w:bCs/>
+        </w:rPr>
+        <w:t>Now for case 1 where A = 0.25, we get: k&lt;=2 and since k can’t be less than 0 therefore k should be between 0 and 2 (including).</w:t>
+      </w:r>
+    </w:p>
+    <w:p>
+      <w:pPr>
+        <w:rPr>
+          <w:b/>
+          <w:bCs/>
+        </w:rPr>
+      </w:pPr>
+      <w:r>
+        <w:rPr>
+          <w:b/>
+          <w:bCs/>
+        </w:rPr>
+        <w:t>As for case 2 where A = 2, we get k&lt;=0.25 and similar to before k can’t be less than 0 therefore k should be between 0 and 0.25.</w:t>
       </w:r>
     </w:p>
     <w:sectPr>
@@ -1036,6 +1238,7 @@
   <w:style w:type="character" w:default="1" w:styleId="DefaultParagraphFont">
     <w:name w:val="Default Paragraph Font"/>
     <w:uiPriority w:val="1"/>
+    <w:semiHidden/>
     <w:unhideWhenUsed/>
   </w:style>
   <w:style w:type="table" w:default="1" w:styleId="TableNormal">

</xml_diff>

<commit_message>
finished the homework, all that is left is to document the code
</commit_message>
<xml_diff>
--- a/HW1/Image Processing.docx
+++ b/HW1/Image Processing.docx
@@ -477,7 +477,25 @@
           <w:sz w:val="28"/>
           <w:szCs w:val="28"/>
         </w:rPr>
-        <w:t>Section a:</w:t>
+        <w:t xml:space="preserve">Section </w:t>
+      </w:r>
+      <w:r>
+        <w:rPr>
+          <w:b/>
+          <w:bCs/>
+          <w:sz w:val="28"/>
+          <w:szCs w:val="28"/>
+        </w:rPr>
+        <w:t>A</w:t>
+      </w:r>
+      <w:r>
+        <w:rPr>
+          <w:b/>
+          <w:bCs/>
+          <w:sz w:val="28"/>
+          <w:szCs w:val="28"/>
+        </w:rPr>
+        <w:t>:</w:t>
       </w:r>
     </w:p>
     <w:p>
@@ -556,38 +574,40 @@
           <w:sz w:val="28"/>
           <w:szCs w:val="28"/>
         </w:rPr>
-        <w:t>Section b:</w:t>
-      </w:r>
-    </w:p>
-    <w:p>
-      <w:pPr>
-        <w:rPr>
-          <w:b/>
-          <w:bCs/>
-        </w:rPr>
-      </w:pPr>
-      <w:r>
-        <w:rPr>
-          <w:b/>
-          <w:bCs/>
-        </w:rPr>
-        <w:t xml:space="preserve">According to Nyquist, in order to reconstruct the image, the sampling frequency much be twice the frequency of the signal. We inferred from the last section that the sampling frequency is k/n (since lambda = 1/f = 2/k), and </w:t>
-      </w:r>
-      <w:proofErr w:type="gramStart"/>
-      <w:r>
-        <w:rPr>
-          <w:b/>
-          <w:bCs/>
-        </w:rPr>
-        <w:t>also</w:t>
-      </w:r>
-      <w:proofErr w:type="gramEnd"/>
-      <w:r>
-        <w:rPr>
-          <w:b/>
-          <w:bCs/>
-        </w:rPr>
-        <w:t xml:space="preserve"> we can infer from the image that there is an alternation between white and black bars and each bar has the width of A, therefore the sampling frequency is 1/2A.</w:t>
+        <w:t xml:space="preserve">Section </w:t>
+      </w:r>
+      <w:r>
+        <w:rPr>
+          <w:b/>
+          <w:bCs/>
+          <w:sz w:val="28"/>
+          <w:szCs w:val="28"/>
+        </w:rPr>
+        <w:t>B</w:t>
+      </w:r>
+      <w:r>
+        <w:rPr>
+          <w:b/>
+          <w:bCs/>
+          <w:sz w:val="28"/>
+          <w:szCs w:val="28"/>
+        </w:rPr>
+        <w:t>:</w:t>
+      </w:r>
+    </w:p>
+    <w:p>
+      <w:pPr>
+        <w:rPr>
+          <w:b/>
+          <w:bCs/>
+        </w:rPr>
+      </w:pPr>
+      <w:r>
+        <w:rPr>
+          <w:b/>
+          <w:bCs/>
+        </w:rPr>
+        <w:t>According to Nyquist, in order to reconstruct the image, the sampling frequency much be twice the frequency of the signal. We inferred from the last section that the sampling frequency is k/n (since lambda = 1/f = 2/k), and also we can infer from the image that there is an alternation between white and black bars and each bar has the width of A, therefore the sampling frequency is 1/2A.</w:t>
       </w:r>
     </w:p>
     <w:p>
@@ -633,6 +653,1255 @@
           <w:bCs/>
         </w:rPr>
         <w:t>As for case 2 where A = 2, we get k&lt;=0.25 and similar to before k can’t be less than 0 therefore k should be between 0 and 0.25.</w:t>
+      </w:r>
+    </w:p>
+    <w:p>
+      <w:pPr>
+        <w:rPr>
+          <w:b/>
+          <w:bCs/>
+        </w:rPr>
+      </w:pPr>
+    </w:p>
+    <w:p>
+      <w:pPr>
+        <w:rPr>
+          <w:b/>
+          <w:bCs/>
+        </w:rPr>
+      </w:pPr>
+    </w:p>
+    <w:p>
+      <w:pPr>
+        <w:rPr>
+          <w:b/>
+          <w:bCs/>
+        </w:rPr>
+      </w:pPr>
+      <w:r>
+        <w:rPr>
+          <w:b/>
+          <w:bCs/>
+        </w:rPr>
+        <w:drawing>
+          <wp:anchor distT="0" distB="0" distL="114300" distR="114300" simplePos="0" relativeHeight="251658240" behindDoc="1" locked="0" layoutInCell="1" allowOverlap="1" wp14:anchorId="0AB45D42" wp14:editId="56975511">
+            <wp:simplePos x="0" y="0"/>
+            <wp:positionH relativeFrom="margin">
+              <wp:posOffset>2994660</wp:posOffset>
+            </wp:positionH>
+            <wp:positionV relativeFrom="margin">
+              <wp:posOffset>6103620</wp:posOffset>
+            </wp:positionV>
+            <wp:extent cx="3314700" cy="1783080"/>
+            <wp:effectExtent l="0" t="0" r="0" b="7620"/>
+            <wp:wrapNone/>
+            <wp:docPr id="1116933668" name="Picture 1"/>
+            <wp:cNvGraphicFramePr>
+              <a:graphicFrameLocks xmlns:a="http://schemas.openxmlformats.org/drawingml/2006/main" noChangeAspect="1"/>
+            </wp:cNvGraphicFramePr>
+            <a:graphic xmlns:a="http://schemas.openxmlformats.org/drawingml/2006/main">
+              <a:graphicData uri="http://schemas.openxmlformats.org/drawingml/2006/picture">
+                <pic:pic xmlns:pic="http://schemas.openxmlformats.org/drawingml/2006/picture">
+                  <pic:nvPicPr>
+                    <pic:cNvPr id="1116933668" name=""/>
+                    <pic:cNvPicPr/>
+                  </pic:nvPicPr>
+                  <pic:blipFill>
+                    <a:blip r:embed="rId5" cstate="print">
+                      <a:extLst>
+                        <a:ext uri="{28A0092B-C50C-407E-A947-70E740481C1C}">
+                          <a14:useLocalDpi xmlns:a14="http://schemas.microsoft.com/office/drawing/2010/main" val="0"/>
+                        </a:ext>
+                      </a:extLst>
+                    </a:blip>
+                    <a:stretch>
+                      <a:fillRect/>
+                    </a:stretch>
+                  </pic:blipFill>
+                  <pic:spPr>
+                    <a:xfrm>
+                      <a:off x="0" y="0"/>
+                      <a:ext cx="3314700" cy="1783080"/>
+                    </a:xfrm>
+                    <a:prstGeom prst="rect">
+                      <a:avLst/>
+                    </a:prstGeom>
+                  </pic:spPr>
+                </pic:pic>
+              </a:graphicData>
+            </a:graphic>
+            <wp14:sizeRelH relativeFrom="margin">
+              <wp14:pctWidth>0</wp14:pctWidth>
+            </wp14:sizeRelH>
+            <wp14:sizeRelV relativeFrom="margin">
+              <wp14:pctHeight>0</wp14:pctHeight>
+            </wp14:sizeRelV>
+          </wp:anchor>
+        </w:drawing>
+      </w:r>
+    </w:p>
+    <w:p>
+      <w:pPr>
+        <w:rPr>
+          <w:b/>
+          <w:bCs/>
+          <w:sz w:val="28"/>
+          <w:szCs w:val="28"/>
+        </w:rPr>
+      </w:pPr>
+      <w:r>
+        <w:rPr>
+          <w:b/>
+          <w:bCs/>
+          <w:sz w:val="28"/>
+          <w:szCs w:val="28"/>
+        </w:rPr>
+        <w:t>Question 3:</w:t>
+      </w:r>
+    </w:p>
+    <w:p>
+      <w:pPr>
+        <w:rPr>
+          <w:b/>
+          <w:bCs/>
+          <w:sz w:val="28"/>
+          <w:szCs w:val="28"/>
+        </w:rPr>
+      </w:pPr>
+      <w:r>
+        <w:rPr>
+          <w:b/>
+          <w:bCs/>
+          <w:sz w:val="28"/>
+          <w:szCs w:val="28"/>
+        </w:rPr>
+        <w:t xml:space="preserve">Section </w:t>
+      </w:r>
+      <w:r>
+        <w:rPr>
+          <w:b/>
+          <w:bCs/>
+          <w:sz w:val="28"/>
+          <w:szCs w:val="28"/>
+        </w:rPr>
+        <w:t>A</w:t>
+      </w:r>
+      <w:r>
+        <w:rPr>
+          <w:b/>
+          <w:bCs/>
+          <w:sz w:val="28"/>
+          <w:szCs w:val="28"/>
+        </w:rPr>
+        <w:t xml:space="preserve"> + </w:t>
+      </w:r>
+      <w:r>
+        <w:rPr>
+          <w:b/>
+          <w:bCs/>
+          <w:sz w:val="28"/>
+          <w:szCs w:val="28"/>
+        </w:rPr>
+        <w:t>B</w:t>
+      </w:r>
+      <w:r>
+        <w:rPr>
+          <w:b/>
+          <w:bCs/>
+          <w:sz w:val="28"/>
+          <w:szCs w:val="28"/>
+        </w:rPr>
+        <w:t>:</w:t>
+      </w:r>
+    </w:p>
+    <w:p>
+      <w:pPr>
+        <w:rPr>
+          <w:b/>
+          <w:bCs/>
+        </w:rPr>
+      </w:pPr>
+      <w:r>
+        <w:rPr>
+          <w:b/>
+          <w:bCs/>
+        </w:rPr>
+        <w:t>Here is the output that we got</w:t>
+      </w:r>
+      <w:r>
+        <w:rPr>
+          <w:b/>
+          <w:bCs/>
+        </w:rPr>
+        <w:t>, which</w:t>
+      </w:r>
+    </w:p>
+    <w:p>
+      <w:pPr>
+        <w:rPr>
+          <w:b/>
+          <w:bCs/>
+        </w:rPr>
+      </w:pPr>
+      <w:r>
+        <w:rPr>
+          <w:b/>
+          <w:bCs/>
+        </w:rPr>
+        <w:t>also includes the code that we added:</w:t>
+      </w:r>
+    </w:p>
+    <w:p>
+      <w:pPr>
+        <w:rPr>
+          <w:b/>
+          <w:bCs/>
+        </w:rPr>
+      </w:pPr>
+    </w:p>
+    <w:p>
+      <w:pPr>
+        <w:rPr>
+          <w:b/>
+          <w:bCs/>
+        </w:rPr>
+      </w:pPr>
+    </w:p>
+    <w:p>
+      <w:pPr>
+        <w:rPr>
+          <w:b/>
+          <w:bCs/>
+          <w:sz w:val="28"/>
+          <w:szCs w:val="28"/>
+        </w:rPr>
+      </w:pPr>
+      <w:r>
+        <w:rPr>
+          <w:b/>
+          <w:bCs/>
+          <w:sz w:val="28"/>
+          <w:szCs w:val="28"/>
+        </w:rPr>
+        <w:lastRenderedPageBreak/>
+        <w:t>Section C:</w:t>
+      </w:r>
+    </w:p>
+    <w:p>
+      <w:pPr>
+        <w:rPr>
+          <w:b/>
+          <w:bCs/>
+        </w:rPr>
+      </w:pPr>
+      <w:r>
+        <w:rPr>
+          <w:b/>
+          <w:bCs/>
+        </w:rPr>
+        <w:t>We start by implementing the function compare histogram by creating a sliding window that slides across the specified coordination in the code and we calculate the histogram for the source image then we start sliding the window and calculating each histogram for the current window, and then we use the EMD metric to see if the histograms match in order to find the matching number.</w:t>
+      </w:r>
+    </w:p>
+    <w:p>
+      <w:pPr>
+        <w:rPr>
+          <w:b/>
+          <w:bCs/>
+        </w:rPr>
+      </w:pPr>
+    </w:p>
+    <w:p>
+      <w:pPr>
+        <w:rPr>
+          <w:b/>
+          <w:bCs/>
+        </w:rPr>
+      </w:pPr>
+      <w:r>
+        <w:rPr>
+          <w:b/>
+          <w:bCs/>
+        </w:rPr>
+        <w:drawing>
+          <wp:anchor distT="0" distB="0" distL="114300" distR="114300" simplePos="0" relativeHeight="251660288" behindDoc="1" locked="0" layoutInCell="1" allowOverlap="1" wp14:anchorId="634E7F29" wp14:editId="38580028">
+            <wp:simplePos x="0" y="0"/>
+            <wp:positionH relativeFrom="margin">
+              <wp:align>center</wp:align>
+            </wp:positionH>
+            <wp:positionV relativeFrom="margin">
+              <wp:align>center</wp:align>
+            </wp:positionV>
+            <wp:extent cx="7467600" cy="3371215"/>
+            <wp:effectExtent l="0" t="0" r="0" b="635"/>
+            <wp:wrapNone/>
+            <wp:docPr id="263146868" name="Picture 1"/>
+            <wp:cNvGraphicFramePr>
+              <a:graphicFrameLocks xmlns:a="http://schemas.openxmlformats.org/drawingml/2006/main" noChangeAspect="1"/>
+            </wp:cNvGraphicFramePr>
+            <a:graphic xmlns:a="http://schemas.openxmlformats.org/drawingml/2006/main">
+              <a:graphicData uri="http://schemas.openxmlformats.org/drawingml/2006/picture">
+                <pic:pic xmlns:pic="http://schemas.openxmlformats.org/drawingml/2006/picture">
+                  <pic:nvPicPr>
+                    <pic:cNvPr id="263146868" name=""/>
+                    <pic:cNvPicPr/>
+                  </pic:nvPicPr>
+                  <pic:blipFill>
+                    <a:blip r:embed="rId6">
+                      <a:extLst>
+                        <a:ext uri="{28A0092B-C50C-407E-A947-70E740481C1C}">
+                          <a14:useLocalDpi xmlns:a14="http://schemas.microsoft.com/office/drawing/2010/main" val="0"/>
+                        </a:ext>
+                      </a:extLst>
+                    </a:blip>
+                    <a:stretch>
+                      <a:fillRect/>
+                    </a:stretch>
+                  </pic:blipFill>
+                  <pic:spPr>
+                    <a:xfrm>
+                      <a:off x="0" y="0"/>
+                      <a:ext cx="7467600" cy="3371215"/>
+                    </a:xfrm>
+                    <a:prstGeom prst="rect">
+                      <a:avLst/>
+                    </a:prstGeom>
+                  </pic:spPr>
+                </pic:pic>
+              </a:graphicData>
+            </a:graphic>
+            <wp14:sizeRelH relativeFrom="margin">
+              <wp14:pctWidth>0</wp14:pctWidth>
+            </wp14:sizeRelH>
+            <wp14:sizeRelV relativeFrom="margin">
+              <wp14:pctHeight>0</wp14:pctHeight>
+            </wp14:sizeRelV>
+          </wp:anchor>
+        </w:drawing>
+      </w:r>
+    </w:p>
+    <w:p>
+      <w:pPr>
+        <w:rPr>
+          <w:b/>
+          <w:bCs/>
+        </w:rPr>
+      </w:pPr>
+    </w:p>
+    <w:p>
+      <w:pPr>
+        <w:rPr>
+          <w:b/>
+          <w:bCs/>
+        </w:rPr>
+      </w:pPr>
+    </w:p>
+    <w:p>
+      <w:pPr>
+        <w:rPr>
+          <w:b/>
+          <w:bCs/>
+          <w:sz w:val="28"/>
+          <w:szCs w:val="28"/>
+        </w:rPr>
+      </w:pPr>
+    </w:p>
+    <w:p>
+      <w:pPr>
+        <w:rPr>
+          <w:b/>
+          <w:bCs/>
+          <w:sz w:val="28"/>
+          <w:szCs w:val="28"/>
+        </w:rPr>
+      </w:pPr>
+    </w:p>
+    <w:p>
+      <w:pPr>
+        <w:rPr>
+          <w:b/>
+          <w:bCs/>
+          <w:sz w:val="28"/>
+          <w:szCs w:val="28"/>
+        </w:rPr>
+      </w:pPr>
+    </w:p>
+    <w:p>
+      <w:pPr>
+        <w:rPr>
+          <w:b/>
+          <w:bCs/>
+          <w:sz w:val="28"/>
+          <w:szCs w:val="28"/>
+        </w:rPr>
+      </w:pPr>
+    </w:p>
+    <w:p>
+      <w:pPr>
+        <w:rPr>
+          <w:b/>
+          <w:bCs/>
+          <w:sz w:val="28"/>
+          <w:szCs w:val="28"/>
+        </w:rPr>
+      </w:pPr>
+    </w:p>
+    <w:p>
+      <w:pPr>
+        <w:rPr>
+          <w:b/>
+          <w:bCs/>
+          <w:sz w:val="28"/>
+          <w:szCs w:val="28"/>
+        </w:rPr>
+      </w:pPr>
+    </w:p>
+    <w:p>
+      <w:pPr>
+        <w:rPr>
+          <w:b/>
+          <w:bCs/>
+          <w:sz w:val="28"/>
+          <w:szCs w:val="28"/>
+        </w:rPr>
+      </w:pPr>
+    </w:p>
+    <w:p>
+      <w:pPr>
+        <w:rPr>
+          <w:b/>
+          <w:bCs/>
+          <w:sz w:val="28"/>
+          <w:szCs w:val="28"/>
+        </w:rPr>
+      </w:pPr>
+    </w:p>
+    <w:p>
+      <w:pPr>
+        <w:rPr>
+          <w:b/>
+          <w:bCs/>
+          <w:sz w:val="28"/>
+          <w:szCs w:val="28"/>
+        </w:rPr>
+      </w:pPr>
+    </w:p>
+    <w:p>
+      <w:pPr>
+        <w:rPr>
+          <w:b/>
+          <w:bCs/>
+          <w:sz w:val="28"/>
+          <w:szCs w:val="28"/>
+        </w:rPr>
+      </w:pPr>
+      <w:r>
+        <w:rPr>
+          <w:b/>
+          <w:bCs/>
+        </w:rPr>
+        <w:drawing>
+          <wp:anchor distT="0" distB="0" distL="114300" distR="114300" simplePos="0" relativeHeight="251659264" behindDoc="1" locked="0" layoutInCell="1" allowOverlap="1" wp14:anchorId="21E79B83" wp14:editId="65AF684E">
+            <wp:simplePos x="0" y="0"/>
+            <wp:positionH relativeFrom="margin">
+              <wp:align>center</wp:align>
+            </wp:positionH>
+            <wp:positionV relativeFrom="page">
+              <wp:posOffset>7498080</wp:posOffset>
+            </wp:positionV>
+            <wp:extent cx="7490460" cy="800100"/>
+            <wp:effectExtent l="0" t="0" r="0" b="0"/>
+            <wp:wrapNone/>
+            <wp:docPr id="1787664951" name="Picture 1"/>
+            <wp:cNvGraphicFramePr>
+              <a:graphicFrameLocks xmlns:a="http://schemas.openxmlformats.org/drawingml/2006/main" noChangeAspect="1"/>
+            </wp:cNvGraphicFramePr>
+            <a:graphic xmlns:a="http://schemas.openxmlformats.org/drawingml/2006/main">
+              <a:graphicData uri="http://schemas.openxmlformats.org/drawingml/2006/picture">
+                <pic:pic xmlns:pic="http://schemas.openxmlformats.org/drawingml/2006/picture">
+                  <pic:nvPicPr>
+                    <pic:cNvPr id="1787664951" name=""/>
+                    <pic:cNvPicPr/>
+                  </pic:nvPicPr>
+                  <pic:blipFill>
+                    <a:blip r:embed="rId7">
+                      <a:extLst>
+                        <a:ext uri="{28A0092B-C50C-407E-A947-70E740481C1C}">
+                          <a14:useLocalDpi xmlns:a14="http://schemas.microsoft.com/office/drawing/2010/main" val="0"/>
+                        </a:ext>
+                      </a:extLst>
+                    </a:blip>
+                    <a:stretch>
+                      <a:fillRect/>
+                    </a:stretch>
+                  </pic:blipFill>
+                  <pic:spPr>
+                    <a:xfrm>
+                      <a:off x="0" y="0"/>
+                      <a:ext cx="7490460" cy="800100"/>
+                    </a:xfrm>
+                    <a:prstGeom prst="rect">
+                      <a:avLst/>
+                    </a:prstGeom>
+                  </pic:spPr>
+                </pic:pic>
+              </a:graphicData>
+            </a:graphic>
+            <wp14:sizeRelH relativeFrom="margin">
+              <wp14:pctWidth>0</wp14:pctWidth>
+            </wp14:sizeRelH>
+            <wp14:sizeRelV relativeFrom="margin">
+              <wp14:pctHeight>0</wp14:pctHeight>
+            </wp14:sizeRelV>
+          </wp:anchor>
+        </w:drawing>
+      </w:r>
+    </w:p>
+    <w:p>
+      <w:pPr>
+        <w:rPr>
+          <w:b/>
+          <w:bCs/>
+          <w:sz w:val="28"/>
+          <w:szCs w:val="28"/>
+        </w:rPr>
+      </w:pPr>
+    </w:p>
+    <w:p>
+      <w:pPr>
+        <w:rPr>
+          <w:b/>
+          <w:bCs/>
+          <w:sz w:val="28"/>
+          <w:szCs w:val="28"/>
+        </w:rPr>
+      </w:pPr>
+    </w:p>
+    <w:p>
+      <w:pPr>
+        <w:rPr>
+          <w:b/>
+          <w:bCs/>
+          <w:sz w:val="28"/>
+          <w:szCs w:val="28"/>
+        </w:rPr>
+      </w:pPr>
+    </w:p>
+    <w:p>
+      <w:pPr>
+        <w:rPr>
+          <w:b/>
+          <w:bCs/>
+          <w:sz w:val="28"/>
+          <w:szCs w:val="28"/>
+        </w:rPr>
+      </w:pPr>
+    </w:p>
+    <w:p>
+      <w:pPr>
+        <w:rPr>
+          <w:b/>
+          <w:bCs/>
+          <w:sz w:val="28"/>
+          <w:szCs w:val="28"/>
+        </w:rPr>
+      </w:pPr>
+    </w:p>
+    <w:p>
+      <w:pPr>
+        <w:rPr>
+          <w:b/>
+          <w:bCs/>
+          <w:sz w:val="28"/>
+          <w:szCs w:val="28"/>
+        </w:rPr>
+      </w:pPr>
+      <w:r>
+        <w:rPr>
+          <w:b/>
+          <w:bCs/>
+          <w:sz w:val="28"/>
+          <w:szCs w:val="28"/>
+        </w:rPr>
+        <w:lastRenderedPageBreak/>
+        <w:t>Section D:</w:t>
+      </w:r>
+    </w:p>
+    <w:p>
+      <w:pPr>
+        <w:rPr>
+          <w:b/>
+          <w:bCs/>
+          <w:lang w:bidi="he-IL"/>
+        </w:rPr>
+      </w:pPr>
+      <w:r>
+        <w:rPr>
+          <w:b/>
+          <w:bCs/>
+          <w:lang w:bidi="he-IL"/>
+        </w:rPr>
+        <w:t>In section d we simply just iterated over the images and printed the number they recognized</w:t>
+      </w:r>
+    </w:p>
+    <w:p>
+      <w:pPr>
+        <w:rPr>
+          <w:b/>
+          <w:bCs/>
+          <w:lang w:bidi="he-IL"/>
+        </w:rPr>
+      </w:pPr>
+      <w:r>
+        <w:rPr>
+          <w:b/>
+          <w:bCs/>
+          <w:lang w:bidi="he-IL"/>
+        </w:rPr>
+        <w:drawing>
+          <wp:anchor distT="0" distB="0" distL="114300" distR="114300" simplePos="0" relativeHeight="251661312" behindDoc="1" locked="0" layoutInCell="1" allowOverlap="1" wp14:anchorId="6D63127F" wp14:editId="7A1DAD02">
+            <wp:simplePos x="0" y="0"/>
+            <wp:positionH relativeFrom="margin">
+              <wp:align>center</wp:align>
+            </wp:positionH>
+            <wp:positionV relativeFrom="page">
+              <wp:posOffset>1897380</wp:posOffset>
+            </wp:positionV>
+            <wp:extent cx="7164060" cy="2407920"/>
+            <wp:effectExtent l="0" t="0" r="0" b="0"/>
+            <wp:wrapNone/>
+            <wp:docPr id="1818099944" name="Picture 1"/>
+            <wp:cNvGraphicFramePr>
+              <a:graphicFrameLocks xmlns:a="http://schemas.openxmlformats.org/drawingml/2006/main" noChangeAspect="1"/>
+            </wp:cNvGraphicFramePr>
+            <a:graphic xmlns:a="http://schemas.openxmlformats.org/drawingml/2006/main">
+              <a:graphicData uri="http://schemas.openxmlformats.org/drawingml/2006/picture">
+                <pic:pic xmlns:pic="http://schemas.openxmlformats.org/drawingml/2006/picture">
+                  <pic:nvPicPr>
+                    <pic:cNvPr id="1818099944" name=""/>
+                    <pic:cNvPicPr/>
+                  </pic:nvPicPr>
+                  <pic:blipFill>
+                    <a:blip r:embed="rId8">
+                      <a:extLst>
+                        <a:ext uri="{28A0092B-C50C-407E-A947-70E740481C1C}">
+                          <a14:useLocalDpi xmlns:a14="http://schemas.microsoft.com/office/drawing/2010/main" val="0"/>
+                        </a:ext>
+                      </a:extLst>
+                    </a:blip>
+                    <a:stretch>
+                      <a:fillRect/>
+                    </a:stretch>
+                  </pic:blipFill>
+                  <pic:spPr>
+                    <a:xfrm>
+                      <a:off x="0" y="0"/>
+                      <a:ext cx="7164060" cy="2407920"/>
+                    </a:xfrm>
+                    <a:prstGeom prst="rect">
+                      <a:avLst/>
+                    </a:prstGeom>
+                  </pic:spPr>
+                </pic:pic>
+              </a:graphicData>
+            </a:graphic>
+            <wp14:sizeRelH relativeFrom="margin">
+              <wp14:pctWidth>0</wp14:pctWidth>
+            </wp14:sizeRelH>
+            <wp14:sizeRelV relativeFrom="margin">
+              <wp14:pctHeight>0</wp14:pctHeight>
+            </wp14:sizeRelV>
+          </wp:anchor>
+        </w:drawing>
+      </w:r>
+      <w:r>
+        <w:rPr>
+          <w:b/>
+          <w:bCs/>
+          <w:lang w:bidi="he-IL"/>
+        </w:rPr>
+        <w:br/>
+      </w:r>
+    </w:p>
+    <w:p>
+      <w:pPr>
+        <w:rPr>
+          <w:b/>
+          <w:bCs/>
+          <w:lang w:bidi="he-IL"/>
+        </w:rPr>
+      </w:pPr>
+    </w:p>
+    <w:p>
+      <w:pPr>
+        <w:rPr>
+          <w:b/>
+          <w:bCs/>
+          <w:lang w:bidi="he-IL"/>
+        </w:rPr>
+      </w:pPr>
+    </w:p>
+    <w:p>
+      <w:pPr>
+        <w:rPr>
+          <w:b/>
+          <w:bCs/>
+          <w:lang w:bidi="he-IL"/>
+        </w:rPr>
+      </w:pPr>
+    </w:p>
+    <w:p>
+      <w:pPr>
+        <w:rPr>
+          <w:b/>
+          <w:bCs/>
+          <w:lang w:bidi="he-IL"/>
+        </w:rPr>
+      </w:pPr>
+    </w:p>
+    <w:p>
+      <w:pPr>
+        <w:rPr>
+          <w:b/>
+          <w:bCs/>
+          <w:lang w:bidi="he-IL"/>
+        </w:rPr>
+      </w:pPr>
+    </w:p>
+    <w:p>
+      <w:pPr>
+        <w:rPr>
+          <w:b/>
+          <w:bCs/>
+          <w:lang w:bidi="he-IL"/>
+        </w:rPr>
+      </w:pPr>
+    </w:p>
+    <w:p>
+      <w:pPr>
+        <w:rPr>
+          <w:b/>
+          <w:bCs/>
+          <w:lang w:bidi="he-IL"/>
+        </w:rPr>
+      </w:pPr>
+    </w:p>
+    <w:p>
+      <w:pPr>
+        <w:rPr>
+          <w:b/>
+          <w:bCs/>
+          <w:lang w:bidi="he-IL"/>
+        </w:rPr>
+      </w:pPr>
+    </w:p>
+    <w:p>
+      <w:pPr>
+        <w:rPr>
+          <w:b/>
+          <w:bCs/>
+          <w:lang w:bidi="he-IL"/>
+        </w:rPr>
+      </w:pPr>
+    </w:p>
+    <w:p>
+      <w:pPr>
+        <w:rPr>
+          <w:b/>
+          <w:bCs/>
+          <w:lang w:bidi="he-IL"/>
+        </w:rPr>
+      </w:pPr>
+    </w:p>
+    <w:p>
+      <w:pPr>
+        <w:rPr>
+          <w:b/>
+          <w:bCs/>
+          <w:lang w:bidi="he-IL"/>
+        </w:rPr>
+      </w:pPr>
+    </w:p>
+    <w:p>
+      <w:pPr>
+        <w:rPr>
+          <w:b/>
+          <w:bCs/>
+          <w:lang w:bidi="he-IL"/>
+        </w:rPr>
+      </w:pPr>
+    </w:p>
+    <w:p>
+      <w:pPr>
+        <w:rPr>
+          <w:b/>
+          <w:bCs/>
+          <w:lang w:bidi="he-IL"/>
+        </w:rPr>
+      </w:pPr>
+    </w:p>
+    <w:p>
+      <w:pPr>
+        <w:rPr>
+          <w:b/>
+          <w:bCs/>
+          <w:sz w:val="28"/>
+          <w:szCs w:val="28"/>
+          <w:lang w:bidi="he-IL"/>
+        </w:rPr>
+      </w:pPr>
+      <w:r>
+        <w:rPr>
+          <w:b/>
+          <w:bCs/>
+          <w:lang w:bidi="he-IL"/>
+        </w:rPr>
+        <w:drawing>
+          <wp:anchor distT="0" distB="0" distL="114300" distR="114300" simplePos="0" relativeHeight="251662336" behindDoc="1" locked="0" layoutInCell="1" allowOverlap="1" wp14:anchorId="1074824E" wp14:editId="18DD85B1">
+            <wp:simplePos x="0" y="0"/>
+            <wp:positionH relativeFrom="margin">
+              <wp:posOffset>-838200</wp:posOffset>
+            </wp:positionH>
+            <wp:positionV relativeFrom="page">
+              <wp:posOffset>4556760</wp:posOffset>
+            </wp:positionV>
+            <wp:extent cx="7160260" cy="1501140"/>
+            <wp:effectExtent l="0" t="0" r="2540" b="3810"/>
+            <wp:wrapNone/>
+            <wp:docPr id="2076376227" name="Picture 1"/>
+            <wp:cNvGraphicFramePr>
+              <a:graphicFrameLocks xmlns:a="http://schemas.openxmlformats.org/drawingml/2006/main" noChangeAspect="1"/>
+            </wp:cNvGraphicFramePr>
+            <a:graphic xmlns:a="http://schemas.openxmlformats.org/drawingml/2006/main">
+              <a:graphicData uri="http://schemas.openxmlformats.org/drawingml/2006/picture">
+                <pic:pic xmlns:pic="http://schemas.openxmlformats.org/drawingml/2006/picture">
+                  <pic:nvPicPr>
+                    <pic:cNvPr id="2076376227" name=""/>
+                    <pic:cNvPicPr/>
+                  </pic:nvPicPr>
+                  <pic:blipFill>
+                    <a:blip r:embed="rId9">
+                      <a:extLst>
+                        <a:ext uri="{28A0092B-C50C-407E-A947-70E740481C1C}">
+                          <a14:useLocalDpi xmlns:a14="http://schemas.microsoft.com/office/drawing/2010/main" val="0"/>
+                        </a:ext>
+                      </a:extLst>
+                    </a:blip>
+                    <a:stretch>
+                      <a:fillRect/>
+                    </a:stretch>
+                  </pic:blipFill>
+                  <pic:spPr>
+                    <a:xfrm>
+                      <a:off x="0" y="0"/>
+                      <a:ext cx="7195725" cy="1508575"/>
+                    </a:xfrm>
+                    <a:prstGeom prst="rect">
+                      <a:avLst/>
+                    </a:prstGeom>
+                  </pic:spPr>
+                </pic:pic>
+              </a:graphicData>
+            </a:graphic>
+            <wp14:sizeRelH relativeFrom="margin">
+              <wp14:pctWidth>0</wp14:pctWidth>
+            </wp14:sizeRelH>
+            <wp14:sizeRelV relativeFrom="margin">
+              <wp14:pctHeight>0</wp14:pctHeight>
+            </wp14:sizeRelV>
+          </wp:anchor>
+        </w:drawing>
+      </w:r>
+      <w:r>
+        <w:rPr>
+          <w:b/>
+          <w:bCs/>
+          <w:sz w:val="28"/>
+          <w:szCs w:val="28"/>
+          <w:lang w:bidi="he-IL"/>
+        </w:rPr>
+        <w:t>Section E:</w:t>
+      </w:r>
+    </w:p>
+    <w:p>
+      <w:pPr>
+        <w:rPr>
+          <w:b/>
+          <w:bCs/>
+          <w:lang w:bidi="he-IL"/>
+        </w:rPr>
+      </w:pPr>
+      <w:r>
+        <w:rPr>
+          <w:b/>
+          <w:bCs/>
+          <w:lang w:bidi="he-IL"/>
+        </w:rPr>
+        <w:t xml:space="preserve">In this section we </w:t>
+      </w:r>
+      <w:r>
+        <w:rPr>
+          <w:b/>
+          <w:bCs/>
+          <w:lang w:bidi="he-IL"/>
+        </w:rPr>
+        <w:t>called the quantization function on the first image and chose to work with 4 gray levels due to the colorization of the images, and here is the quantized image with 4 levels of gray.</w:t>
+      </w:r>
+    </w:p>
+    <w:p>
+      <w:pPr>
+        <w:rPr>
+          <w:b/>
+          <w:bCs/>
+          <w:lang w:bidi="he-IL"/>
+        </w:rPr>
+      </w:pPr>
+      <w:r>
+        <w:rPr>
+          <w:b/>
+          <w:bCs/>
+          <w:lang w:bidi="he-IL"/>
+        </w:rPr>
+        <w:drawing>
+          <wp:anchor distT="0" distB="0" distL="114300" distR="114300" simplePos="0" relativeHeight="251663360" behindDoc="1" locked="0" layoutInCell="1" allowOverlap="1" wp14:anchorId="7F581D3D" wp14:editId="75238749">
+            <wp:simplePos x="0" y="0"/>
+            <wp:positionH relativeFrom="margin">
+              <wp:posOffset>701040</wp:posOffset>
+            </wp:positionH>
+            <wp:positionV relativeFrom="page">
+              <wp:posOffset>7840980</wp:posOffset>
+            </wp:positionV>
+            <wp:extent cx="3878580" cy="2111671"/>
+            <wp:effectExtent l="0" t="0" r="7620" b="3175"/>
+            <wp:wrapNone/>
+            <wp:docPr id="1719806877" name="Picture 1"/>
+            <wp:cNvGraphicFramePr>
+              <a:graphicFrameLocks xmlns:a="http://schemas.openxmlformats.org/drawingml/2006/main" noChangeAspect="1"/>
+            </wp:cNvGraphicFramePr>
+            <a:graphic xmlns:a="http://schemas.openxmlformats.org/drawingml/2006/main">
+              <a:graphicData uri="http://schemas.openxmlformats.org/drawingml/2006/picture">
+                <pic:pic xmlns:pic="http://schemas.openxmlformats.org/drawingml/2006/picture">
+                  <pic:nvPicPr>
+                    <pic:cNvPr id="1719806877" name=""/>
+                    <pic:cNvPicPr/>
+                  </pic:nvPicPr>
+                  <pic:blipFill>
+                    <a:blip r:embed="rId10">
+                      <a:extLst>
+                        <a:ext uri="{28A0092B-C50C-407E-A947-70E740481C1C}">
+                          <a14:useLocalDpi xmlns:a14="http://schemas.microsoft.com/office/drawing/2010/main" val="0"/>
+                        </a:ext>
+                      </a:extLst>
+                    </a:blip>
+                    <a:stretch>
+                      <a:fillRect/>
+                    </a:stretch>
+                  </pic:blipFill>
+                  <pic:spPr>
+                    <a:xfrm>
+                      <a:off x="0" y="0"/>
+                      <a:ext cx="3878580" cy="2111671"/>
+                    </a:xfrm>
+                    <a:prstGeom prst="rect">
+                      <a:avLst/>
+                    </a:prstGeom>
+                  </pic:spPr>
+                </pic:pic>
+              </a:graphicData>
+            </a:graphic>
+            <wp14:sizeRelH relativeFrom="margin">
+              <wp14:pctWidth>0</wp14:pctWidth>
+            </wp14:sizeRelH>
+            <wp14:sizeRelV relativeFrom="margin">
+              <wp14:pctHeight>0</wp14:pctHeight>
+            </wp14:sizeRelV>
+          </wp:anchor>
+        </w:drawing>
+      </w:r>
+      <w:r>
+        <w:rPr>
+          <w:b/>
+          <w:bCs/>
+          <w:lang w:bidi="he-IL"/>
+        </w:rPr>
+        <w:t>Also we didn’t lose any bars when we worked with 4 levels of gray.</w:t>
+      </w:r>
+    </w:p>
+    <w:p>
+      <w:pPr>
+        <w:rPr>
+          <w:b/>
+          <w:bCs/>
+          <w:lang w:bidi="he-IL"/>
+        </w:rPr>
+      </w:pPr>
+    </w:p>
+    <w:p>
+      <w:pPr>
+        <w:rPr>
+          <w:b/>
+          <w:bCs/>
+          <w:lang w:bidi="he-IL"/>
+        </w:rPr>
+      </w:pPr>
+    </w:p>
+    <w:p>
+      <w:pPr>
+        <w:rPr>
+          <w:b/>
+          <w:bCs/>
+          <w:lang w:bidi="he-IL"/>
+        </w:rPr>
+      </w:pPr>
+    </w:p>
+    <w:p>
+      <w:pPr>
+        <w:rPr>
+          <w:b/>
+          <w:bCs/>
+          <w:lang w:bidi="he-IL"/>
+        </w:rPr>
+      </w:pPr>
+    </w:p>
+    <w:p>
+      <w:pPr>
+        <w:rPr>
+          <w:b/>
+          <w:bCs/>
+          <w:sz w:val="28"/>
+          <w:szCs w:val="28"/>
+          <w:lang w:bidi="he-IL"/>
+        </w:rPr>
+      </w:pPr>
+      <w:r>
+        <w:rPr>
+          <w:b/>
+          <w:bCs/>
+          <w:lang w:bidi="he-IL"/>
+        </w:rPr>
+        <w:lastRenderedPageBreak/>
+        <w:br/>
+      </w:r>
+      <w:r>
+        <w:rPr>
+          <w:b/>
+          <w:bCs/>
+          <w:sz w:val="28"/>
+          <w:szCs w:val="28"/>
+          <w:lang w:bidi="he-IL"/>
+        </w:rPr>
+        <w:t>Section F:</w:t>
+      </w:r>
+    </w:p>
+    <w:p>
+      <w:pPr>
+        <w:rPr>
+          <w:b/>
+          <w:bCs/>
+          <w:lang w:bidi="he-IL"/>
+        </w:rPr>
+      </w:pPr>
+      <w:r>
+        <w:rPr>
+          <w:b/>
+          <w:bCs/>
+          <w:lang w:bidi="he-IL"/>
+        </w:rPr>
+        <w:t xml:space="preserve">We created a function that goes over the images and calculates for each image the heights of the bars by calling the function </w:t>
+      </w:r>
+      <w:proofErr w:type="spellStart"/>
+      <w:r>
+        <w:rPr>
+          <w:b/>
+          <w:bCs/>
+          <w:lang w:bidi="he-IL"/>
+        </w:rPr>
+        <w:t>get_bar_height</w:t>
+      </w:r>
+      <w:proofErr w:type="spellEnd"/>
+      <w:r>
+        <w:rPr>
+          <w:b/>
+          <w:bCs/>
+          <w:lang w:bidi="he-IL"/>
+        </w:rPr>
+        <w:t>.</w:t>
+      </w:r>
+    </w:p>
+    <w:p>
+      <w:pPr>
+        <w:rPr>
+          <w:b/>
+          <w:bCs/>
+          <w:lang w:bidi="he-IL"/>
+        </w:rPr>
+      </w:pPr>
+      <w:r>
+        <w:rPr>
+          <w:b/>
+          <w:bCs/>
+          <w:lang w:bidi="he-IL"/>
+        </w:rPr>
+        <w:drawing>
+          <wp:inline distT="0" distB="0" distL="0" distR="0" wp14:anchorId="02BA4511" wp14:editId="326870E4">
+            <wp:extent cx="5486400" cy="2419350"/>
+            <wp:effectExtent l="0" t="0" r="0" b="0"/>
+            <wp:docPr id="968676064" name="Picture 1"/>
+            <wp:cNvGraphicFramePr>
+              <a:graphicFrameLocks xmlns:a="http://schemas.openxmlformats.org/drawingml/2006/main" noChangeAspect="1"/>
+            </wp:cNvGraphicFramePr>
+            <a:graphic xmlns:a="http://schemas.openxmlformats.org/drawingml/2006/main">
+              <a:graphicData uri="http://schemas.openxmlformats.org/drawingml/2006/picture">
+                <pic:pic xmlns:pic="http://schemas.openxmlformats.org/drawingml/2006/picture">
+                  <pic:nvPicPr>
+                    <pic:cNvPr id="968676064" name=""/>
+                    <pic:cNvPicPr/>
+                  </pic:nvPicPr>
+                  <pic:blipFill>
+                    <a:blip r:embed="rId11"/>
+                    <a:stretch>
+                      <a:fillRect/>
+                    </a:stretch>
+                  </pic:blipFill>
+                  <pic:spPr>
+                    <a:xfrm>
+                      <a:off x="0" y="0"/>
+                      <a:ext cx="5486400" cy="2419350"/>
+                    </a:xfrm>
+                    <a:prstGeom prst="rect">
+                      <a:avLst/>
+                    </a:prstGeom>
+                  </pic:spPr>
+                </pic:pic>
+              </a:graphicData>
+            </a:graphic>
+          </wp:inline>
+        </w:drawing>
+      </w:r>
+    </w:p>
+    <w:p>
+      <w:pPr>
+        <w:rPr>
+          <w:b/>
+          <w:bCs/>
+          <w:lang w:bidi="he-IL"/>
+        </w:rPr>
+      </w:pPr>
+    </w:p>
+    <w:p>
+      <w:pPr>
+        <w:rPr>
+          <w:b/>
+          <w:bCs/>
+          <w:sz w:val="28"/>
+          <w:szCs w:val="28"/>
+          <w:lang w:bidi="he-IL"/>
+        </w:rPr>
+      </w:pPr>
+      <w:r>
+        <w:rPr>
+          <w:b/>
+          <w:bCs/>
+          <w:sz w:val="28"/>
+          <w:szCs w:val="28"/>
+          <w:lang w:bidi="he-IL"/>
+        </w:rPr>
+        <w:t>Section G:</w:t>
+      </w:r>
+    </w:p>
+    <w:p>
+      <w:pPr>
+        <w:rPr>
+          <w:b/>
+          <w:bCs/>
+          <w:lang w:bidi="he-IL"/>
+        </w:rPr>
+      </w:pPr>
+      <w:r>
+        <w:rPr>
+          <w:b/>
+          <w:bCs/>
+          <w:lang w:bidi="he-IL"/>
+        </w:rPr>
+        <w:t>By using the topmost number we found earlier and the heights of the bars, we were able to find the number of the students for each bar and then we printed.</w:t>
+      </w:r>
+    </w:p>
+    <w:p>
+      <w:pPr>
+        <w:rPr>
+          <w:b/>
+          <w:bCs/>
+          <w:lang w:bidi="he-IL"/>
+        </w:rPr>
+      </w:pPr>
+      <w:r>
+        <w:rPr>
+          <w:b/>
+          <w:bCs/>
+          <w:lang w:bidi="he-IL"/>
+        </w:rPr>
+        <w:drawing>
+          <wp:anchor distT="0" distB="0" distL="114300" distR="114300" simplePos="0" relativeHeight="251664384" behindDoc="1" locked="0" layoutInCell="1" allowOverlap="1" wp14:anchorId="0E376CF7" wp14:editId="50C60FE8">
+            <wp:simplePos x="0" y="0"/>
+            <wp:positionH relativeFrom="margin">
+              <wp:align>center</wp:align>
+            </wp:positionH>
+            <wp:positionV relativeFrom="page">
+              <wp:posOffset>6758940</wp:posOffset>
+            </wp:positionV>
+            <wp:extent cx="6964680" cy="2019300"/>
+            <wp:effectExtent l="0" t="0" r="7620" b="0"/>
+            <wp:wrapNone/>
+            <wp:docPr id="343323254" name="Picture 1"/>
+            <wp:cNvGraphicFramePr>
+              <a:graphicFrameLocks xmlns:a="http://schemas.openxmlformats.org/drawingml/2006/main" noChangeAspect="1"/>
+            </wp:cNvGraphicFramePr>
+            <a:graphic xmlns:a="http://schemas.openxmlformats.org/drawingml/2006/main">
+              <a:graphicData uri="http://schemas.openxmlformats.org/drawingml/2006/picture">
+                <pic:pic xmlns:pic="http://schemas.openxmlformats.org/drawingml/2006/picture">
+                  <pic:nvPicPr>
+                    <pic:cNvPr id="343323254" name=""/>
+                    <pic:cNvPicPr/>
+                  </pic:nvPicPr>
+                  <pic:blipFill>
+                    <a:blip r:embed="rId12">
+                      <a:extLst>
+                        <a:ext uri="{28A0092B-C50C-407E-A947-70E740481C1C}">
+                          <a14:useLocalDpi xmlns:a14="http://schemas.microsoft.com/office/drawing/2010/main" val="0"/>
+                        </a:ext>
+                      </a:extLst>
+                    </a:blip>
+                    <a:stretch>
+                      <a:fillRect/>
+                    </a:stretch>
+                  </pic:blipFill>
+                  <pic:spPr>
+                    <a:xfrm>
+                      <a:off x="0" y="0"/>
+                      <a:ext cx="6964680" cy="2019300"/>
+                    </a:xfrm>
+                    <a:prstGeom prst="rect">
+                      <a:avLst/>
+                    </a:prstGeom>
+                  </pic:spPr>
+                </pic:pic>
+              </a:graphicData>
+            </a:graphic>
+            <wp14:sizeRelH relativeFrom="margin">
+              <wp14:pctWidth>0</wp14:pctWidth>
+            </wp14:sizeRelH>
+            <wp14:sizeRelV relativeFrom="margin">
+              <wp14:pctHeight>0</wp14:pctHeight>
+            </wp14:sizeRelV>
+          </wp:anchor>
+        </w:drawing>
+      </w:r>
+      <w:r>
+        <w:rPr>
+          <w:b/>
+          <w:bCs/>
+          <w:lang w:bidi="he-IL"/>
+        </w:rPr>
+        <w:t>We implemented that by creating a function that finds the number of students per bar and a function that gives max amount of students.</w:t>
       </w:r>
     </w:p>
     <w:sectPr>

</xml_diff>